<commit_message>
Fix: add documentation of Rover's library.
</commit_message>
<xml_diff>
--- a/Documentation/Design.docx
+++ b/Documentation/Design.docx
@@ -25,10 +25,7 @@
     </w:p>
     <w:p>
       <w:r>
-        <w:t xml:space="preserve">The program executed on the AVR has the </w:t>
-      </w:r>
-      <w:r>
-        <w:t>responsibility to:</w:t>
+        <w:t>The program executed on the AVR has the responsibility to:</w:t>
       </w:r>
     </w:p>
     <w:p>
@@ -74,13 +71,7 @@
     </w:p>
     <w:p>
       <w:r>
-        <w:t>The application is built using Ardu</w:t>
-      </w:r>
-      <w:r>
-        <w:t xml:space="preserve">ino. This means that the architecture recognizes a ‘setup’ function that is executed during a startup and a ‘loop’ function that is executed inside a while(true) loop (as fast as possible). The application consists of a number of C modules (represented by </w:t>
-      </w:r>
-      <w:r>
-        <w:t>C classes in the diagram below).</w:t>
+        <w:t>The application is built using Arduino. This means that the architecture recognizes a ‘setup’ function that is executed during a startup and a ‘loop’ function that is executed inside a while(true) loop (as fast as possible). The application consists of a number of C modules (represented by C classes in the diagram below).</w:t>
       </w:r>
     </w:p>
     <w:p>
@@ -143,10 +134,7 @@
       </w:r>
       <w:proofErr w:type="spellEnd"/>
       <w:r>
-        <w:t xml:space="preserve"> that repre</w:t>
-      </w:r>
-      <w:r>
-        <w:t xml:space="preserve">sents the state of the Rover. This </w:t>
+        <w:t xml:space="preserve"> that represents the state of the Rover. This </w:t>
       </w:r>
       <w:proofErr w:type="spellStart"/>
       <w:r>
@@ -154,10 +142,7 @@
       </w:r>
       <w:proofErr w:type="spellEnd"/>
       <w:r>
-        <w:t xml:space="preserve"> is called the register map (holding a collection of registers).  Interaction with the state is done via read/write operations. The number indicates the size of the data to be written or stored. Other modules either</w:t>
-      </w:r>
-      <w:r>
-        <w:t xml:space="preserve"> read or write the registers. For example, the loop operation of the MTR (motor) module will read the </w:t>
+        <w:t xml:space="preserve"> is called the register map (holding a collection of registers).  Interaction with the state is done via read/write operations. The number indicates the size of the data to be written or stored. Other modules either read or write the registers. For example, the loop operation of the MTR (motor) module will read the </w:t>
       </w:r>
       <w:proofErr w:type="spellStart"/>
       <w:r>
@@ -183,10 +168,7 @@
       <w:proofErr w:type="spellEnd"/>
       <w:proofErr w:type="gramEnd"/>
       <w:r>
-        <w:t xml:space="preserve"> loo</w:t>
-      </w:r>
-      <w:r>
-        <w:t>p operation, inspect the current position and write it into the corresponding position registers.</w:t>
+        <w:t xml:space="preserve"> loop operation, inspect the current position and write it into the corresponding position registers.</w:t>
       </w:r>
     </w:p>
     <w:p>
@@ -204,10 +186,7 @@
       </w:r>
       <w:proofErr w:type="spellEnd"/>
       <w:r>
-        <w:t>) module is the one that takes care of interaction with the Raspberry Pi. It checks whether the Pi intends to communicate and if so, it send</w:t>
-      </w:r>
-      <w:r>
-        <w:t xml:space="preserve">s the current </w:t>
+        <w:t xml:space="preserve">) module is the one that takes care of interaction with the Raspberry Pi. It checks whether the Pi intends to communicate and if so, it sends the current </w:t>
       </w:r>
       <w:proofErr w:type="gramStart"/>
       <w:r>
@@ -215,10 +194,7 @@
       </w:r>
       <w:proofErr w:type="gramEnd"/>
       <w:r>
-        <w:t xml:space="preserve"> new values for registers. During this communication is blocking in the sense that no other loop operations are executed. Interrupts however are not blocked so the interrupts that decode the en</w:t>
-      </w:r>
-      <w:r>
-        <w:t>coder signals are still being handled.</w:t>
+        <w:t xml:space="preserve"> new values for registers. During this communication is blocking in the sense that no other loop operations are executed. Interrupts however are not blocked so the interrupts that decode the encoder signals are still being handled.</w:t>
       </w:r>
     </w:p>
     <w:p>
@@ -236,10 +212,7 @@
     </w:p>
     <w:p>
       <w:r>
-        <w:t>The m</w:t>
-      </w:r>
-      <w:r>
-        <w:t xml:space="preserve">ain responsibility of the REG module is to main the Rovers state in the so called register map. </w:t>
+        <w:t xml:space="preserve">The main responsibility of the REG module is to main the Rovers state in the so called register map. </w:t>
       </w:r>
       <w:proofErr w:type="spellStart"/>
       <w:r>
@@ -371,10 +344,7 @@
         <w:pStyle w:val="Code"/>
       </w:pPr>
       <w:r>
-        <w:t xml:space="preserve">  uint</w:t>
-      </w:r>
-      <w:r>
-        <w:t>8_</w:t>
+        <w:t xml:space="preserve">  uint8_</w:t>
       </w:r>
       <w:proofErr w:type="gramStart"/>
       <w:r>
@@ -518,10 +488,7 @@
         <w:pStyle w:val="Code"/>
       </w:pPr>
       <w:r>
-        <w:t xml:space="preserve">  uint16_t </w:t>
-      </w:r>
-      <w:r>
-        <w:t>IR_LINE_NW;</w:t>
+        <w:t xml:space="preserve">  uint16_t IR_LINE_NW;</w:t>
       </w:r>
     </w:p>
     <w:p>
@@ -583,13 +550,7 @@
       </w:r>
       <w:proofErr w:type="spellEnd"/>
       <w:r>
-        <w:t xml:space="preserve"> as well</w:t>
-      </w:r>
-      <w:r>
-        <w:t>. As reading and writing is frequently done, this operation is worthwhile optimizing. This is done by, during setup, filling an array of pointer to destination addresses in the register map. By this, reading/writing a register simply boils down to derefere</w:t>
-      </w:r>
-      <w:r>
-        <w:t xml:space="preserve">ncing the array with </w:t>
+        <w:t xml:space="preserve"> as well. As reading and writing is frequently done, this operation is worthwhile optimizing. This is done by, during setup, filling an array of pointer to destination addresses in the register map. By this, reading/writing a register simply boils down to dereferencing the array with </w:t>
       </w:r>
       <w:r>
         <w:lastRenderedPageBreak/>
@@ -666,10 +627,7 @@
       </w:r>
       <w:proofErr w:type="spellStart"/>
       <w:r>
-        <w:t>reg</w:t>
-      </w:r>
-      <w:r>
-        <w:t>_</w:t>
+        <w:t>reg_</w:t>
       </w:r>
       <w:proofErr w:type="gramStart"/>
       <w:r>
@@ -850,26 +808,20 @@
         <w:rPr>
           <w:lang w:val="nl-NL"/>
         </w:rPr>
-        <w:t xml:space="preserve"> </w:t>
-      </w:r>
+        <w:t xml:space="preserve"> REG_write8(int </w:t>
+      </w:r>
+      <w:proofErr w:type="spellStart"/>
       <w:r>
         <w:rPr>
           <w:lang w:val="nl-NL"/>
         </w:rPr>
-        <w:t xml:space="preserve">REG_write8(int </w:t>
-      </w:r>
-      <w:proofErr w:type="spellStart"/>
+        <w:t>id</w:t>
+      </w:r>
+      <w:proofErr w:type="spellEnd"/>
       <w:r>
         <w:rPr>
           <w:lang w:val="nl-NL"/>
         </w:rPr>
-        <w:t>id</w:t>
-      </w:r>
-      <w:proofErr w:type="spellEnd"/>
-      <w:r>
-        <w:rPr>
-          <w:lang w:val="nl-NL"/>
-        </w:rPr>
         <w:t>, uint8_t val)</w:t>
       </w:r>
     </w:p>
@@ -959,28 +911,16 @@
       </w:r>
       <w:proofErr w:type="gramStart"/>
       <w:r>
-        <w:t xml:space="preserve">Both translate the input of the IR sensors into a digital signal that indicates whether </w:t>
-      </w:r>
-      <w:r>
-        <w:t>they see a line or</w:t>
-      </w:r>
-      <w:proofErr w:type="gramEnd"/>
-      <w:r>
-        <w:t xml:space="preserve"> colliding object or not. In order to ensure sufficient contrast, an IR led is used to illuminate the environment. Light is reflected by a surface then is read by the IR sensors.  As there is always an amount of ambient IR light, a correc</w:t>
-      </w:r>
-      <w:r>
-        <w:t>tion is needed. This is done by first making a measurement without illumination by the IR led. Then, the IR led is turned on and another measurement is made. The first measurement represents the amount of ambient IR light. This value is subtracted from the</w:t>
-      </w:r>
-      <w:r>
-        <w:t xml:space="preserve"> second measurement. If the result of the subtraction exceeds a certain threshold the digitized output will be set to 1, otherwise it will be set to 0.</w:t>
-      </w:r>
-    </w:p>
-    <w:p>
-      <w:r>
-        <w:t>Besides registers holding the analog measurement result of the ambient and active readings, also a regis</w:t>
-      </w:r>
-      <w:r>
-        <w:t>ter is defined that holds a bit mask of the digitized results.</w:t>
+        <w:t>Both translate the input of the IR sensors into a digital signal that indicates whether they see a line or</w:t>
+      </w:r>
+      <w:proofErr w:type="gramEnd"/>
+      <w:r>
+        <w:t xml:space="preserve"> colliding object or not. In order to ensure sufficient contrast, an IR led is used to illuminate the environment. Light is reflected by a surface then is read by the IR sensors.  As there is always an amount of ambient IR light, a correction is needed. This is done by first making a measurement without illumination by the IR led. Then, the IR led is turned on and another measurement is made. The first measurement represents the amount of ambient IR light. This value is subtracted from the second measurement. If the result of the subtraction exceeds a certain threshold the digitized output will be set to 1, otherwise it will be set to 0.</w:t>
+      </w:r>
+    </w:p>
+    <w:p>
+      <w:r>
+        <w:t>Besides registers holding the analog measurement result of the ambient and active readings, also a register is defined that holds a bit mask of the digitized results.</w:t>
       </w:r>
     </w:p>
     <w:p>
@@ -998,21 +938,12 @@
     </w:p>
     <w:p>
       <w:r>
-        <w:t>Rotation</w:t>
-      </w:r>
-      <w:r>
-        <w:t xml:space="preserve"> of the wheels is captured by quadrature encoding. This means that two block signals, phase shifted by 90 degrees, are provided by the Rover’s mechanics/electronics to the AVR microcontroller. It is important not to miss any state change as this leads to m</w:t>
-      </w:r>
-      <w:r>
-        <w:t xml:space="preserve">easurement errors. Therefore, state changes on the corresponding input pins of the microcontroller are handled by ISR’s. Each state change leads to a position increment/decrement stored in a local variable. </w:t>
-      </w:r>
-    </w:p>
-    <w:p>
-      <w:r>
-        <w:t>In the loop function, the values of the local po</w:t>
-      </w:r>
-      <w:r>
-        <w:t>sition variables are copied to the corresponding registers in the register map.</w:t>
+        <w:t xml:space="preserve">Rotation of the wheels is captured by quadrature encoding. This means that two block signals, phase shifted by 90 degrees, are provided by the Rover’s mechanics/electronics to the AVR microcontroller. It is important not to miss any state change as this leads to measurement errors. Therefore, state changes on the corresponding input pins of the microcontroller are handled by ISR’s. Each state change leads to a position increment/decrement stored in a local variable. </w:t>
+      </w:r>
+    </w:p>
+    <w:p>
+      <w:r>
+        <w:t>In the loop function, the values of the local position variables are copied to the corresponding registers in the register map.</w:t>
       </w:r>
     </w:p>
     <w:p/>
@@ -1031,19 +962,13 @@
       </w:r>
       <w:proofErr w:type="gramStart"/>
       <w:r>
-        <w:t>Controlling the speed of the motors results</w:t>
-      </w:r>
-      <w:r>
-        <w:t xml:space="preserve"> in the Rover moving forward, backwards or even making turns.</w:t>
-      </w:r>
-      <w:proofErr w:type="gramEnd"/>
-    </w:p>
-    <w:p>
-      <w:r>
-        <w:t>The motors are controlled by a direction signal (forward/backward) and a duty cycle of a PWM signal. The register map contains corresponding registers. The MTR’s loop function reads the values i</w:t>
-      </w:r>
-      <w:r>
-        <w:t>n the register map and effectuates them on the microcontroller’s outputs.</w:t>
+        <w:t>Controlling the speed of the motors results in the Rover moving forward, backwards or even making turns.</w:t>
+      </w:r>
+      <w:proofErr w:type="gramEnd"/>
+    </w:p>
+    <w:p>
+      <w:r>
+        <w:t>The motors are controlled by a direction signal (forward/backward) and a duty cycle of a PWM signal. The register map contains corresponding registers. The MTR’s loop function reads the values in the register map and effectuates them on the microcontroller’s outputs.</w:t>
       </w:r>
     </w:p>
     <w:p>
@@ -1056,10 +981,7 @@
     </w:p>
     <w:p>
       <w:r>
-        <w:t>The responsibility of the COMM modules is to interact with the Raspberry Pi. The MDC module needs to keep track of machine safety. Machine safety in this case means that the</w:t>
-      </w:r>
-      <w:r>
-        <w:t xml:space="preserve"> Rover is expected to stop moving as soon as interaction with the Pi terminates.</w:t>
+        <w:t>The responsibility of the COMM modules is to interact with the Raspberry Pi. The MDC module needs to keep track of machine safety. Machine safety in this case means that the Rover is expected to stop moving as soon as interaction with the Pi terminates.</w:t>
       </w:r>
     </w:p>
     <w:p>
@@ -1072,10 +994,7 @@
     </w:p>
     <w:p>
       <w:r>
-        <w:t>Communication between Pi and AVR is done via SPI. The Pi is considered to be the master meaning that it is the Pi who initiates the communication. To give the AV</w:t>
-      </w:r>
-      <w:r>
-        <w:t>R some time to prepare, additional signals are used to control the communication protocol. These signals are called:</w:t>
+        <w:t>Communication between Pi and AVR is done via SPI. The Pi is considered to be the master meaning that it is the Pi who initiates the communication. To give the AVR some time to prepare, additional signals are used to control the communication protocol. These signals are called:</w:t>
       </w:r>
     </w:p>
     <w:p>
@@ -1104,10 +1023,7 @@
     </w:p>
     <w:p>
       <w:r>
-        <w:t>Whenever the Pi wants to exch</w:t>
-      </w:r>
-      <w:r>
-        <w:t>ange the register map</w:t>
+        <w:t>Whenever the Pi wants to exchange the register map</w:t>
       </w:r>
       <w:proofErr w:type="gramStart"/>
       <w:r>
@@ -1115,29 +1031,17 @@
       </w:r>
       <w:proofErr w:type="gramEnd"/>
       <w:r>
-        <w:t xml:space="preserve"> REQEXC is set HIGH. The AVR has to react on this signal by making any required preparations. As soon as it is ready to communicate, it needs to acknowledge by setting ACKEXC HIGH. The Pi then starts the SPI transfer (while keepi</w:t>
-      </w:r>
-      <w:r>
-        <w:t>ng REQEXC high). After exchange of the full register map, the PI set REQEXC to LOW. Then it has to wait until the AVR sets ACKEXC LOW indicating completion of the transfer.</w:t>
-      </w:r>
-    </w:p>
-    <w:p>
-      <w:r>
-        <w:t>The COMM module contains two variables capable of holding a copy of the register ma</w:t>
-      </w:r>
-      <w:r>
-        <w:t xml:space="preserve">p. One is used to hold the data being sent to the Pi; the send buffer. The other one will store the data that is received by the AVR; the receive buffer. </w:t>
-      </w:r>
-    </w:p>
-    <w:p>
-      <w:r>
-        <w:t xml:space="preserve">As soon as the Pi raises REQEXC, the AVR copies the current values of the register map into the send </w:t>
-      </w:r>
-      <w:r>
-        <w:t>buffer. Then it raises ACKEXC after which the data is being exchanged. The data in the send buffer is send to the Pi and the data received from the Pi is put into the receive buffer. In order to avoid corrupting data in the register map, only registers whi</w:t>
-      </w:r>
-      <w:r>
-        <w:t>ch are meant to be written are actually stored in the register map. After this, the AVR waits until REQEXC is LOW before lowering ACKEXC.</w:t>
+        <w:t xml:space="preserve"> REQEXC is set HIGH. The AVR has to react on this signal by making any required preparations. As soon as it is ready to communicate, it needs to acknowledge by setting ACKEXC HIGH. The Pi then starts the SPI transfer (while keeping REQEXC high). After exchange of the full register map, the PI set REQEXC to LOW. Then it has to wait until the AVR sets ACKEXC LOW indicating completion of the transfer.</w:t>
+      </w:r>
+    </w:p>
+    <w:p>
+      <w:r>
+        <w:t xml:space="preserve">The COMM module contains two variables capable of holding a copy of the register map. One is used to hold the data being sent to the Pi; the send buffer. The other one will store the data that is received by the AVR; the receive buffer. </w:t>
+      </w:r>
+    </w:p>
+    <w:p>
+      <w:r>
+        <w:t>As soon as the Pi raises REQEXC, the AVR copies the current values of the register map into the send buffer. Then it raises ACKEXC after which the data is being exchanged. The data in the send buffer is send to the Pi and the data received from the Pi is put into the receive buffer. In order to avoid corrupting data in the register map, only registers which are meant to be written are actually stored in the register map. After this, the AVR waits until REQEXC is LOW before lowering ACKEXC.</w:t>
       </w:r>
     </w:p>
     <w:p>
@@ -1170,10 +1074,7 @@
       </w:r>
       <w:proofErr w:type="spellStart"/>
       <w:r>
-        <w:t>triggerAli</w:t>
-      </w:r>
-      <w:r>
-        <w:t>ve</w:t>
+        <w:t>triggerAlive</w:t>
       </w:r>
       <w:proofErr w:type="spellEnd"/>
       <w:r>
@@ -1209,10 +1110,7 @@
       </w:r>
       <w:proofErr w:type="gramStart"/>
       <w:r>
-        <w:t xml:space="preserve">If this </w:t>
-      </w:r>
-      <w:r>
-        <w:t>period exceeds a certain threshold, then the output on the PWM is set to zero.</w:t>
+        <w:t>If this period exceeds a certain threshold, then the output on the PWM is set to zero.</w:t>
       </w:r>
       <w:proofErr w:type="gramEnd"/>
       <w:r>
@@ -1247,10 +1145,7 @@
     </w:p>
     <w:p>
       <w:r>
-        <w:t>It is obvious that the COMM module needs to i</w:t>
-      </w:r>
-      <w:r>
-        <w:t xml:space="preserve">nvoke </w:t>
+        <w:t xml:space="preserve">It is obvious that the COMM module needs to invoke </w:t>
       </w:r>
       <w:proofErr w:type="spellStart"/>
       <w:r>
@@ -1266,10 +1161,7 @@
       </w:r>
       <w:proofErr w:type="spellEnd"/>
       <w:r>
-        <w:t xml:space="preserve"> needs to be invoked in order to avoid the Rover ru</w:t>
-      </w:r>
-      <w:r>
-        <w:t>nning indefinitely while waiting for the Pi to react.</w:t>
+        <w:t xml:space="preserve"> needs to be invoked in order to avoid the Rover running indefinitely while waiting for the Pi to react.</w:t>
       </w:r>
     </w:p>
     <w:p>
@@ -1352,13 +1244,7 @@
         <w:pStyle w:val="NoSpacing"/>
       </w:pPr>
       <w:r>
-        <w:t>In practice</w:t>
-      </w:r>
-      <w:r>
-        <w:t>, the AVR has a one place buffer to exchange the bytes to be communicated. That means that whenever one byte has been transmitted, another one needs to be put in the transmit buffer as soon as possible. Luckily, it is allowed to first write into the transm</w:t>
-      </w:r>
-      <w:r>
-        <w:t xml:space="preserve">it register before reading the received data. </w:t>
+        <w:t xml:space="preserve">In practice, the AVR has a one place buffer to exchange the bytes to be communicated. That means that whenever one byte has been transmitted, another one needs to be put in the transmit buffer as soon as possible. Luckily, it is allowed to first write into the transmit register before reading the received data. </w:t>
       </w:r>
     </w:p>
     <w:p>
@@ -1379,10 +1265,7 @@
       </w:r>
       <w:proofErr w:type="gramEnd"/>
       <w:r>
-        <w:t xml:space="preserve"> requires 1 us for 2 clock cycles. 1 us is about 16 clock ticks of the 16</w:t>
-      </w:r>
-      <w:r>
-        <w:t xml:space="preserve"> </w:t>
+        <w:t xml:space="preserve"> requires 1 us for 2 clock cycles. 1 us is about 16 clock ticks of the 16 </w:t>
       </w:r>
       <w:proofErr w:type="spellStart"/>
       <w:proofErr w:type="gramStart"/>
@@ -1441,10 +1324,7 @@
         </w:numPr>
       </w:pPr>
       <w:r>
-        <w:t>the cursor pointing to the next byte to be written n</w:t>
-      </w:r>
-      <w:r>
-        <w:t>eeds to be incremented</w:t>
+        <w:t>the cursor pointing to the next byte to be written needs to be incremented</w:t>
       </w:r>
     </w:p>
     <w:p>
@@ -1502,10 +1382,7 @@
       </w:r>
       <w:proofErr w:type="spellEnd"/>
       <w:r>
-        <w:t xml:space="preserve"> all be done within the 16 clock ticks. The solution is n</w:t>
-      </w:r>
-      <w:r>
-        <w:t xml:space="preserve">ot to let the PI transfer the message as one block, but to transfer the map byte after byte. After each byte has been send, the Pi waits a little while before sending the next one. </w:t>
+        <w:t xml:space="preserve"> all be done within the 16 clock ticks. The solution is not to let the PI transfer the message as one block, but to transfer the map byte after byte. After each byte has been send, the Pi waits a little while before sending the next one. </w:t>
       </w:r>
     </w:p>
     <w:p>
@@ -1518,10 +1395,7 @@
         <w:pStyle w:val="NoSpacing"/>
       </w:pPr>
       <w:r>
-        <w:t xml:space="preserve">In fact, a delay of about 10us between two bytes would suffice. However, </w:t>
-      </w:r>
-      <w:r>
-        <w:t xml:space="preserve">it turns out that an invocation of </w:t>
+        <w:t xml:space="preserve">In fact, a delay of about 10us between two bytes would suffice. However, it turns out that an invocation of </w:t>
       </w:r>
       <w:proofErr w:type="spellStart"/>
       <w:proofErr w:type="gramStart"/>
@@ -1574,15 +1448,21 @@
     </w:p>
     <w:p>
       <w:r>
-        <w:t xml:space="preserve">The hardware of the Rover is directly controlled by the AVR. The Pi is capable to communicate with the AVR and instruct it to control the hardware. The communication is based on exchanging a so called register map. Certain registers provide information from the AVR to the Pi, others serve </w:t>
-      </w:r>
-      <w:proofErr w:type="gramStart"/>
-      <w:r>
-        <w:t>to  send</w:t>
-      </w:r>
-      <w:proofErr w:type="gramEnd"/>
-      <w:r>
-        <w:t xml:space="preserve"> something from the Pi to the AVR. For instance, information about the amount of light seen by the IR </w:t>
+        <w:t xml:space="preserve">The hardware of the Rover is directly controlled by the AVR. The Pi is capable to communicate with the AVR and instruct it to control the hardware. The communication is based on exchanging a so called register map. </w:t>
+      </w:r>
+      <w:r>
+        <w:t xml:space="preserve">Although the AVR and PI periodically exchange a complete </w:t>
+      </w:r>
+      <w:proofErr w:type="spellStart"/>
+      <w:r>
+        <w:t>registermap</w:t>
+      </w:r>
+      <w:proofErr w:type="spellEnd"/>
+      <w:r>
+        <w:t xml:space="preserve"> a read/write direction can be assigned to individual registers. </w:t>
+      </w:r>
+      <w:r>
+        <w:t xml:space="preserve">For instance, information about the amount of light seen by the IR </w:t>
       </w:r>
       <w:proofErr w:type="gramStart"/>
       <w:r>
@@ -1590,7 +1470,19 @@
       </w:r>
       <w:proofErr w:type="gramEnd"/>
       <w:r>
-        <w:t xml:space="preserve"> is sent from the AVR to the Pi. Setting the torque and direction of the tracks is send from the Pi to the AVR. In each case is the data represented by the value of a specific register.</w:t>
+        <w:t xml:space="preserve"> is sent from the AVR to the Pi</w:t>
+      </w:r>
+      <w:r>
+        <w:t xml:space="preserve">; it is a ‘read only’ register from the Pi’s perspective. </w:t>
+      </w:r>
+      <w:r>
+        <w:t xml:space="preserve"> Setting the torque and direction of the tracks is send from the Pi to the AVR. </w:t>
+      </w:r>
+      <w:r>
+        <w:t xml:space="preserve">They can be considered to be ‘write’ registers from the Pi’s perspective. </w:t>
+      </w:r>
+      <w:r>
+        <w:t>In each case is the data represented by the value of a specific register.</w:t>
       </w:r>
     </w:p>
     <w:p>
@@ -1647,7 +1539,7 @@
       </w:r>
       <w:proofErr w:type="spellStart"/>
       <w:r>
-        <w:t>waitsForNewData</w:t>
+        <w:t>waitForNewData</w:t>
       </w:r>
       <w:proofErr w:type="spellEnd"/>
       <w:r>
@@ -2441,14 +2333,130 @@
         <w:t>}</w:t>
       </w:r>
     </w:p>
-    <w:p>
+    <w:p/>
+    <w:p>
+      <w:pPr>
+        <w:pStyle w:val="Heading2"/>
+      </w:pPr>
       <w:bookmarkStart w:id="0" w:name="_GoBack"/>
       <w:bookmarkEnd w:id="0"/>
-    </w:p>
-    <w:p>
       <w:r>
         <w:lastRenderedPageBreak/>
-        <w:t xml:space="preserve">Note that in this way, data send in the ‘Send new commands’ section, will actually be send upon the next </w:t>
+        <w:t>Library design</w:t>
+      </w:r>
+    </w:p>
+    <w:p>
+      <w:r>
+        <w:t>The following diagram shows the structure of the library modules. Only the module’s externally visible functions are shown.  The following abbreviations are used:</w:t>
+      </w:r>
+    </w:p>
+    <w:p>
+      <w:pPr>
+        <w:pStyle w:val="ListParagraph"/>
+        <w:numPr>
+          <w:ilvl w:val="0"/>
+          <w:numId w:val="5"/>
+        </w:numPr>
+      </w:pPr>
+      <w:r>
+        <w:t>RV: Rover API module</w:t>
+      </w:r>
+    </w:p>
+    <w:p>
+      <w:pPr>
+        <w:pStyle w:val="ListParagraph"/>
+        <w:numPr>
+          <w:ilvl w:val="0"/>
+          <w:numId w:val="5"/>
+        </w:numPr>
+      </w:pPr>
+      <w:r>
+        <w:t>LP: Loop module</w:t>
+      </w:r>
+    </w:p>
+    <w:p>
+      <w:pPr>
+        <w:pStyle w:val="ListParagraph"/>
+        <w:numPr>
+          <w:ilvl w:val="0"/>
+          <w:numId w:val="5"/>
+        </w:numPr>
+      </w:pPr>
+      <w:r>
+        <w:t>SV: Server module</w:t>
+      </w:r>
+    </w:p>
+    <w:p>
+      <w:pPr>
+        <w:pStyle w:val="ListParagraph"/>
+        <w:numPr>
+          <w:ilvl w:val="0"/>
+          <w:numId w:val="5"/>
+        </w:numPr>
+      </w:pPr>
+      <w:r>
+        <w:t>EX: Exchange module</w:t>
+      </w:r>
+    </w:p>
+    <w:p>
+      <w:pPr>
+        <w:pStyle w:val="ListParagraph"/>
+        <w:numPr>
+          <w:ilvl w:val="0"/>
+          <w:numId w:val="5"/>
+        </w:numPr>
+      </w:pPr>
+      <w:r>
+        <w:t>TR: Trace module</w:t>
+      </w:r>
+    </w:p>
+    <w:p>
+      <w:pPr>
+        <w:pStyle w:val="ListParagraph"/>
+        <w:numPr>
+          <w:ilvl w:val="0"/>
+          <w:numId w:val="5"/>
+        </w:numPr>
+      </w:pPr>
+      <w:r>
+        <w:t xml:space="preserve">REG: </w:t>
+      </w:r>
+      <w:proofErr w:type="spellStart"/>
+      <w:r>
+        <w:t>Registermap</w:t>
+      </w:r>
+      <w:proofErr w:type="spellEnd"/>
+      <w:r>
+        <w:t xml:space="preserve"> module</w:t>
+      </w:r>
+    </w:p>
+    <w:p>
+      <w:r>
+        <w:t xml:space="preserve">The RV module realizes the Rover’s API. It either delegates operations to other modules or simply invokes the appropriate read/write register operation in REG. The LP </w:t>
+      </w:r>
+      <w:proofErr w:type="gramStart"/>
+      <w:r>
+        <w:t>modules provides</w:t>
+      </w:r>
+      <w:proofErr w:type="gramEnd"/>
+      <w:r>
+        <w:t xml:space="preserve"> functionality to spawn the thread that will enable </w:t>
+      </w:r>
+      <w:proofErr w:type="spellStart"/>
+      <w:r>
+        <w:t>interation</w:t>
+      </w:r>
+      <w:proofErr w:type="spellEnd"/>
+      <w:r>
+        <w:t xml:space="preserve"> between the Pi and the AVR. The SV </w:t>
+      </w:r>
+      <w:proofErr w:type="gramStart"/>
+      <w:r>
+        <w:t>modules realizes</w:t>
+      </w:r>
+      <w:proofErr w:type="gramEnd"/>
+      <w:r>
+        <w:t xml:space="preserve"> a server that can be used to inspect the exchanged data on a socket. The EX module actually interacts with the Pi’s hardware to get the AVR’s and PI’s </w:t>
       </w:r>
       <w:proofErr w:type="spellStart"/>
       <w:r>
@@ -2456,35 +2464,59 @@
       </w:r>
       <w:proofErr w:type="spellEnd"/>
       <w:r>
-        <w:t xml:space="preserve"> exchange i.e. the next invocation of </w:t>
-      </w:r>
-      <w:proofErr w:type="spellStart"/>
-      <w:r>
-        <w:t>RV_waitForNewData</w:t>
-      </w:r>
-      <w:proofErr w:type="spellEnd"/>
-      <w:r>
-        <w:t>().</w:t>
-      </w:r>
-    </w:p>
-    <w:p>
-      <w:r>
-        <w:t>Line tracking</w:t>
+        <w:t xml:space="preserve"> exchanged. The TR module provides tracing functionality in order to inspect the most recent history of the Rover’s behavior. The REG module provides operations to read and write the registers that are exchanged between the Pi and the AVR.</w:t>
       </w:r>
     </w:p>
     <w:p/>
     <w:p>
       <w:r>
-        <w:t>Logging</w:t>
-      </w:r>
-    </w:p>
-    <w:p>
-      <w:r>
-        <w:t>Tracing</w:t>
-      </w:r>
-    </w:p>
-    <w:p/>
-    <w:p/>
+        <w:rPr>
+          <w:noProof/>
+        </w:rPr>
+        <w:lastRenderedPageBreak/>
+        <w:drawing>
+          <wp:inline distT="0" distB="0" distL="0" distR="0">
+            <wp:extent cx="5943600" cy="6885878"/>
+            <wp:effectExtent l="0" t="0" r="0" b="0"/>
+            <wp:docPr id="2" name="Picture 2"/>
+            <wp:cNvGraphicFramePr>
+              <a:graphicFrameLocks xmlns:a="http://schemas.openxmlformats.org/drawingml/2006/main" noChangeAspect="1"/>
+            </wp:cNvGraphicFramePr>
+            <a:graphic xmlns:a="http://schemas.openxmlformats.org/drawingml/2006/main">
+              <a:graphicData uri="http://schemas.openxmlformats.org/drawingml/2006/picture">
+                <pic:pic xmlns:pic="http://schemas.openxmlformats.org/drawingml/2006/picture">
+                  <pic:nvPicPr>
+                    <pic:cNvPr id="0" name="RoverLibClassDiagram.png"/>
+                    <pic:cNvPicPr/>
+                  </pic:nvPicPr>
+                  <pic:blipFill>
+                    <a:blip r:embed="rId7">
+                      <a:extLst>
+                        <a:ext uri="{28A0092B-C50C-407E-A947-70E740481C1C}">
+                          <a14:useLocalDpi xmlns:a14="http://schemas.microsoft.com/office/drawing/2010/main" val="0"/>
+                        </a:ext>
+                      </a:extLst>
+                    </a:blip>
+                    <a:stretch>
+                      <a:fillRect/>
+                    </a:stretch>
+                  </pic:blipFill>
+                  <pic:spPr>
+                    <a:xfrm>
+                      <a:off x="0" y="0"/>
+                      <a:ext cx="5943600" cy="6885878"/>
+                    </a:xfrm>
+                    <a:prstGeom prst="rect">
+                      <a:avLst/>
+                    </a:prstGeom>
+                  </pic:spPr>
+                </pic:pic>
+              </a:graphicData>
+            </a:graphic>
+          </wp:inline>
+        </w:drawing>
+      </w:r>
+    </w:p>
     <w:sectPr>
       <w:pgSz w:w="12240" w:h="15840"/>
       <w:pgMar w:top="1440" w:right="1440" w:bottom="1440" w:left="1440" w:header="0" w:footer="0" w:gutter="0"/>
@@ -2986,6 +3018,119 @@
       </w:rPr>
     </w:lvl>
   </w:abstractNum>
+  <w:abstractNum w:abstractNumId="4">
+    <w:nsid w:val="7B3031BC"/>
+    <w:multiLevelType w:val="hybridMultilevel"/>
+    <w:tmpl w:val="88E8BCAE"/>
+    <w:lvl w:ilvl="0" w:tplc="04090001">
+      <w:start w:val="1"/>
+      <w:numFmt w:val="bullet"/>
+      <w:lvlText w:val=""/>
+      <w:lvlJc w:val="left"/>
+      <w:pPr>
+        <w:ind w:left="720" w:hanging="360"/>
+      </w:pPr>
+      <w:rPr>
+        <w:rFonts w:ascii="Symbol" w:hAnsi="Symbol" w:hint="default"/>
+      </w:rPr>
+    </w:lvl>
+    <w:lvl w:ilvl="1" w:tplc="04090003" w:tentative="1">
+      <w:start w:val="1"/>
+      <w:numFmt w:val="bullet"/>
+      <w:lvlText w:val="o"/>
+      <w:lvlJc w:val="left"/>
+      <w:pPr>
+        <w:ind w:left="1440" w:hanging="360"/>
+      </w:pPr>
+      <w:rPr>
+        <w:rFonts w:ascii="Courier New" w:hAnsi="Courier New" w:cs="Courier New" w:hint="default"/>
+      </w:rPr>
+    </w:lvl>
+    <w:lvl w:ilvl="2" w:tplc="04090005" w:tentative="1">
+      <w:start w:val="1"/>
+      <w:numFmt w:val="bullet"/>
+      <w:lvlText w:val=""/>
+      <w:lvlJc w:val="left"/>
+      <w:pPr>
+        <w:ind w:left="2160" w:hanging="360"/>
+      </w:pPr>
+      <w:rPr>
+        <w:rFonts w:ascii="Wingdings" w:hAnsi="Wingdings" w:hint="default"/>
+      </w:rPr>
+    </w:lvl>
+    <w:lvl w:ilvl="3" w:tplc="04090001" w:tentative="1">
+      <w:start w:val="1"/>
+      <w:numFmt w:val="bullet"/>
+      <w:lvlText w:val=""/>
+      <w:lvlJc w:val="left"/>
+      <w:pPr>
+        <w:ind w:left="2880" w:hanging="360"/>
+      </w:pPr>
+      <w:rPr>
+        <w:rFonts w:ascii="Symbol" w:hAnsi="Symbol" w:hint="default"/>
+      </w:rPr>
+    </w:lvl>
+    <w:lvl w:ilvl="4" w:tplc="04090003" w:tentative="1">
+      <w:start w:val="1"/>
+      <w:numFmt w:val="bullet"/>
+      <w:lvlText w:val="o"/>
+      <w:lvlJc w:val="left"/>
+      <w:pPr>
+        <w:ind w:left="3600" w:hanging="360"/>
+      </w:pPr>
+      <w:rPr>
+        <w:rFonts w:ascii="Courier New" w:hAnsi="Courier New" w:cs="Courier New" w:hint="default"/>
+      </w:rPr>
+    </w:lvl>
+    <w:lvl w:ilvl="5" w:tplc="04090005" w:tentative="1">
+      <w:start w:val="1"/>
+      <w:numFmt w:val="bullet"/>
+      <w:lvlText w:val=""/>
+      <w:lvlJc w:val="left"/>
+      <w:pPr>
+        <w:ind w:left="4320" w:hanging="360"/>
+      </w:pPr>
+      <w:rPr>
+        <w:rFonts w:ascii="Wingdings" w:hAnsi="Wingdings" w:hint="default"/>
+      </w:rPr>
+    </w:lvl>
+    <w:lvl w:ilvl="6" w:tplc="04090001" w:tentative="1">
+      <w:start w:val="1"/>
+      <w:numFmt w:val="bullet"/>
+      <w:lvlText w:val=""/>
+      <w:lvlJc w:val="left"/>
+      <w:pPr>
+        <w:ind w:left="5040" w:hanging="360"/>
+      </w:pPr>
+      <w:rPr>
+        <w:rFonts w:ascii="Symbol" w:hAnsi="Symbol" w:hint="default"/>
+      </w:rPr>
+    </w:lvl>
+    <w:lvl w:ilvl="7" w:tplc="04090003" w:tentative="1">
+      <w:start w:val="1"/>
+      <w:numFmt w:val="bullet"/>
+      <w:lvlText w:val="o"/>
+      <w:lvlJc w:val="left"/>
+      <w:pPr>
+        <w:ind w:left="5760" w:hanging="360"/>
+      </w:pPr>
+      <w:rPr>
+        <w:rFonts w:ascii="Courier New" w:hAnsi="Courier New" w:cs="Courier New" w:hint="default"/>
+      </w:rPr>
+    </w:lvl>
+    <w:lvl w:ilvl="8" w:tplc="04090005" w:tentative="1">
+      <w:start w:val="1"/>
+      <w:numFmt w:val="bullet"/>
+      <w:lvlText w:val=""/>
+      <w:lvlJc w:val="left"/>
+      <w:pPr>
+        <w:ind w:left="6480" w:hanging="360"/>
+      </w:pPr>
+      <w:rPr>
+        <w:rFonts w:ascii="Wingdings" w:hAnsi="Wingdings" w:hint="default"/>
+      </w:rPr>
+    </w:lvl>
+  </w:abstractNum>
   <w:num w:numId="1">
     <w:abstractNumId w:val="1"/>
   </w:num>
@@ -2997,6 +3142,9 @@
   </w:num>
   <w:num w:numId="4">
     <w:abstractNumId w:val="2"/>
+  </w:num>
+  <w:num w:numId="5">
+    <w:abstractNumId w:val="4"/>
   </w:num>
 </w:numbering>
 </file>

</xml_diff>